<commit_message>
obks 5: file fix
</commit_message>
<xml_diff>
--- a/7_term/ОбКС/lab5/Горбачевский К.В. ЛР №5.docx
+++ b/7_term/ОбКС/lab5/Горбачевский К.В. ЛР №5.docx
@@ -1,6 +1,6 @@
 
 <file path=word/document.xml><?xml version="1.0" encoding="utf-8"?>
-<w:document xmlns:wpc="http://schemas.microsoft.com/office/word/2010/wordprocessingCanvas" xmlns:cx="http://schemas.microsoft.com/office/drawing/2014/chartex" xmlns:cx1="http://schemas.microsoft.com/office/drawing/2015/9/8/chartex" xmlns:cx2="http://schemas.microsoft.com/office/drawing/2015/10/21/chartex" xmlns:cx3="http://schemas.microsoft.com/office/drawing/2016/5/9/chartex" xmlns:cx4="http://schemas.microsoft.com/office/drawing/2016/5/10/chartex" xmlns:cx5="http://schemas.microsoft.com/office/drawing/2016/5/11/chartex" xmlns:cx6="http://schemas.microsoft.com/office/drawing/2016/5/12/chartex" xmlns:cx7="http://schemas.microsoft.com/office/drawing/2016/5/13/chartex" xmlns:cx8="http://schemas.microsoft.com/office/drawing/2016/5/14/chartex" xmlns:mc="http://schemas.openxmlformats.org/markup-compatibility/2006" xmlns:aink="http://schemas.microsoft.com/office/drawing/2016/ink" xmlns:am3d="http://schemas.microsoft.com/office/drawing/2017/model3d" xmlns:o="urn:schemas-microsoft-com:office:office" xmlns:r="http://schemas.openxmlformats.org/officeDocument/2006/relationships" xmlns:m="http://schemas.openxmlformats.org/officeDocument/2006/math" xmlns:v="urn:schemas-microsoft-com:vml" xmlns:wp14="http://schemas.microsoft.com/office/word/2010/wordprocessingDrawing" xmlns:wp="http://schemas.openxmlformats.org/drawingml/2006/wordprocessingDrawing" xmlns:w10="urn:schemas-microsoft-com:office:word" xmlns:w="http://schemas.openxmlformats.org/wordprocessingml/2006/main" xmlns:w14="http://schemas.microsoft.com/office/word/2010/wordml" xmlns:w15="http://schemas.microsoft.com/office/word/2012/wordml" xmlns:w16cid="http://schemas.microsoft.com/office/word/2016/wordml/cid" xmlns:w16se="http://schemas.microsoft.com/office/word/2015/wordml/symex" xmlns:wpg="http://schemas.microsoft.com/office/word/2010/wordprocessingGroup" xmlns:wpi="http://schemas.microsoft.com/office/word/2010/wordprocessingInk" xmlns:wne="http://schemas.microsoft.com/office/word/2006/wordml" xmlns:wps="http://schemas.microsoft.com/office/word/2010/wordprocessingShape" mc:Ignorable="w14 w15 w16se w16cid wp14">
+<w:document xmlns:wpc="http://schemas.microsoft.com/office/word/2010/wordprocessingCanvas" xmlns:cx="http://schemas.microsoft.com/office/drawing/2014/chartex" xmlns:cx1="http://schemas.microsoft.com/office/drawing/2015/9/8/chartex" xmlns:cx2="http://schemas.microsoft.com/office/drawing/2015/10/21/chartex" xmlns:cx3="http://schemas.microsoft.com/office/drawing/2016/5/9/chartex" xmlns:cx4="http://schemas.microsoft.com/office/drawing/2016/5/10/chartex" xmlns:cx5="http://schemas.microsoft.com/office/drawing/2016/5/11/chartex" xmlns:cx6="http://schemas.microsoft.com/office/drawing/2016/5/12/chartex" xmlns:cx7="http://schemas.microsoft.com/office/drawing/2016/5/13/chartex" xmlns:cx8="http://schemas.microsoft.com/office/drawing/2016/5/14/chartex" xmlns:mc="http://schemas.openxmlformats.org/markup-compatibility/2006" xmlns:aink="http://schemas.microsoft.com/office/drawing/2016/ink" xmlns:am3d="http://schemas.microsoft.com/office/drawing/2017/model3d" xmlns:o="urn:schemas-microsoft-com:office:office" xmlns:r="http://schemas.openxmlformats.org/officeDocument/2006/relationships" xmlns:m="http://schemas.openxmlformats.org/officeDocument/2006/math" xmlns:v="urn:schemas-microsoft-com:vml" xmlns:wp14="http://schemas.microsoft.com/office/word/2010/wordprocessingDrawing" xmlns:wp="http://schemas.openxmlformats.org/drawingml/2006/wordprocessingDrawing" xmlns:w10="urn:schemas-microsoft-com:office:word" xmlns:w="http://schemas.openxmlformats.org/wordprocessingml/2006/main" xmlns:w14="http://schemas.microsoft.com/office/word/2010/wordml" xmlns:w15="http://schemas.microsoft.com/office/word/2012/wordml" xmlns:w16cex="http://schemas.microsoft.com/office/word/2018/wordml/cex" xmlns:w16cid="http://schemas.microsoft.com/office/word/2016/wordml/cid" xmlns:w16="http://schemas.microsoft.com/office/word/2018/wordml" xmlns:w16sdtdh="http://schemas.microsoft.com/office/word/2020/wordml/sdtdatahash" xmlns:w16se="http://schemas.microsoft.com/office/word/2015/wordml/symex" xmlns:wpg="http://schemas.microsoft.com/office/word/2010/wordprocessingGroup" xmlns:wpi="http://schemas.microsoft.com/office/word/2010/wordprocessingInk" xmlns:wne="http://schemas.microsoft.com/office/word/2006/wordml" xmlns:wps="http://schemas.microsoft.com/office/word/2010/wordprocessingShape" mc:Ignorable="w14 w15 w16se w16cid w16 w16cex w16sdtdh wp14">
   <w:body>
     <w:p>
       <w:pPr>
@@ -336,15 +336,7 @@
           <w:sz w:val="28"/>
           <w:szCs w:val="28"/>
         </w:rPr>
-        <w:t>2</w:t>
-      </w:r>
-      <w:r>
-        <w:rPr>
-          <w:rFonts w:ascii="Times New Roman" w:eastAsia="Times New Roman" w:hAnsi="Times New Roman" w:cs="Times New Roman"/>
-          <w:sz w:val="28"/>
-          <w:szCs w:val="28"/>
-        </w:rPr>
-        <w:t xml:space="preserve">  </w:t>
+        <w:t>5</w:t>
       </w:r>
     </w:p>
     <w:p>
@@ -907,7 +899,7 @@
     </w:p>
     <w:p>
       <w:pPr>
-        <w:pStyle w:val="NormalWeb"/>
+        <w:pStyle w:val="a3"/>
         <w:spacing w:before="0" w:beforeAutospacing="0" w:after="0" w:afterAutospacing="0"/>
         <w:jc w:val="both"/>
         <w:rPr>
@@ -948,9 +940,17 @@
           <w:color w:val="000000" w:themeColor="text1"/>
           <w:sz w:val="28"/>
           <w:szCs w:val="28"/>
+        </w:rPr>
+        <w:t xml:space="preserve">оборудование для выхода в интернет посредством технологий </w:t>
+      </w:r>
+      <w:r>
+        <w:rPr>
+          <w:color w:val="000000" w:themeColor="text1"/>
+          <w:sz w:val="28"/>
+          <w:szCs w:val="28"/>
           <w:lang w:val="en-US"/>
         </w:rPr>
-        <w:t>Wi</w:t>
+        <w:t>Dial</w:t>
       </w:r>
       <w:r>
         <w:rPr>
@@ -967,61 +967,47 @@
           <w:szCs w:val="28"/>
           <w:lang w:val="en-US"/>
         </w:rPr>
-        <w:t>Fi</w:t>
-      </w:r>
-      <w:r>
-        <w:rPr>
-          <w:color w:val="000000" w:themeColor="text1"/>
+        <w:t>up</w:t>
+      </w:r>
+      <w:r>
+        <w:rPr>
+          <w:color w:val="000000" w:themeColor="text1"/>
+          <w:sz w:val="28"/>
+          <w:szCs w:val="28"/>
+        </w:rPr>
+        <w:t xml:space="preserve">, </w:t>
+      </w:r>
+      <w:proofErr w:type="spellStart"/>
+      <w:r>
+        <w:rPr>
+          <w:color w:val="000000" w:themeColor="text1"/>
+          <w:sz w:val="28"/>
+          <w:szCs w:val="28"/>
+          <w:lang w:val="en-US"/>
+        </w:rPr>
+        <w:t>xDSL</w:t>
+      </w:r>
+      <w:proofErr w:type="spellEnd"/>
+      <w:r>
+        <w:rPr>
+          <w:color w:val="000000" w:themeColor="text1"/>
+          <w:sz w:val="28"/>
+          <w:szCs w:val="28"/>
+        </w:rPr>
+        <w:t>.</w:t>
+      </w:r>
+      <w:r>
+        <w:rPr>
+          <w:rFonts w:ascii="TimesNewRomanPSMT" w:hAnsi="TimesNewRomanPSMT"/>
           <w:sz w:val="28"/>
           <w:szCs w:val="28"/>
         </w:rPr>
         <w:t xml:space="preserve"> </w:t>
       </w:r>
-      <w:r>
-        <w:rPr>
-          <w:color w:val="000000" w:themeColor="text1"/>
-          <w:sz w:val="28"/>
-          <w:szCs w:val="28"/>
-        </w:rPr>
-        <w:t>роутер.</w:t>
-      </w:r>
-      <w:r>
-        <w:rPr>
-          <w:color w:val="000000" w:themeColor="text1"/>
-          <w:sz w:val="28"/>
-          <w:szCs w:val="28"/>
-        </w:rPr>
-        <w:t xml:space="preserve"> </w:t>
-      </w:r>
-      <w:r>
-        <w:rPr>
-          <w:color w:val="000000" w:themeColor="text1"/>
-          <w:sz w:val="28"/>
-          <w:szCs w:val="28"/>
-        </w:rPr>
-        <w:t>Настроить сервер-</w:t>
-      </w:r>
-      <w:r>
-        <w:rPr>
-          <w:color w:val="000000" w:themeColor="text1"/>
-          <w:sz w:val="28"/>
-          <w:szCs w:val="28"/>
-          <w:lang w:val="en-US"/>
-        </w:rPr>
-        <w:t>RADIUS</w:t>
-      </w:r>
-      <w:r>
-        <w:rPr>
-          <w:rFonts w:ascii="TimesNewRomanPSMT" w:hAnsi="TimesNewRomanPSMT"/>
-          <w:sz w:val="28"/>
-          <w:szCs w:val="28"/>
-        </w:rPr>
-        <w:t xml:space="preserve"> </w:t>
-      </w:r>
-    </w:p>
-    <w:p>
-      <w:pPr>
-        <w:pStyle w:val="NormalWeb"/>
+    </w:p>
+    <w:p>
+      <w:pPr>
+        <w:pStyle w:val="a3"/>
         <w:spacing w:before="0" w:beforeAutospacing="0" w:after="0" w:afterAutospacing="0"/>
         <w:jc w:val="both"/>
         <w:rPr>
@@ -1033,7 +1019,7 @@
     </w:p>
     <w:p>
       <w:pPr>
-        <w:pStyle w:val="NormalWeb"/>
+        <w:pStyle w:val="a3"/>
         <w:spacing w:before="0" w:beforeAutospacing="0" w:after="0" w:afterAutospacing="0"/>
         <w:jc w:val="both"/>
         <w:rPr>
@@ -1163,141 +1149,16 @@
           <w:sz w:val="28"/>
           <w:szCs w:val="28"/>
         </w:rPr>
-        <w:t xml:space="preserve">в топологии один коммутатор был заменен на </w:t>
-      </w:r>
-      <w:r>
-        <w:rPr>
-          <w:rFonts w:ascii="Times New Roman" w:hAnsi="Times New Roman" w:cs="Times New Roman"/>
-          <w:color w:val="000000" w:themeColor="text1"/>
-          <w:sz w:val="28"/>
-          <w:szCs w:val="28"/>
-          <w:lang w:val="en-US"/>
-        </w:rPr>
-        <w:t>Wi</w:t>
-      </w:r>
-      <w:r>
-        <w:rPr>
-          <w:rFonts w:ascii="Times New Roman" w:hAnsi="Times New Roman" w:cs="Times New Roman"/>
-          <w:color w:val="000000" w:themeColor="text1"/>
-          <w:sz w:val="28"/>
-          <w:szCs w:val="28"/>
-        </w:rPr>
-        <w:t>-</w:t>
-      </w:r>
-      <w:r>
-        <w:rPr>
-          <w:rFonts w:ascii="Times New Roman" w:hAnsi="Times New Roman" w:cs="Times New Roman"/>
-          <w:color w:val="000000" w:themeColor="text1"/>
-          <w:sz w:val="28"/>
-          <w:szCs w:val="28"/>
-          <w:lang w:val="en-US"/>
-        </w:rPr>
-        <w:t>Fi</w:t>
-      </w:r>
-      <w:r>
-        <w:rPr>
-          <w:rFonts w:ascii="Times New Roman" w:hAnsi="Times New Roman" w:cs="Times New Roman"/>
-          <w:color w:val="000000" w:themeColor="text1"/>
-          <w:sz w:val="28"/>
-          <w:szCs w:val="28"/>
-        </w:rPr>
-        <w:t xml:space="preserve"> </w:t>
-      </w:r>
-      <w:r>
-        <w:rPr>
-          <w:rFonts w:ascii="Times New Roman" w:hAnsi="Times New Roman" w:cs="Times New Roman"/>
-          <w:color w:val="000000" w:themeColor="text1"/>
-          <w:sz w:val="28"/>
-          <w:szCs w:val="28"/>
-        </w:rPr>
-        <w:t xml:space="preserve">роутер, был добавлен сервер. К </w:t>
-      </w:r>
-      <w:r>
-        <w:rPr>
-          <w:rFonts w:ascii="Times New Roman" w:hAnsi="Times New Roman" w:cs="Times New Roman"/>
-          <w:color w:val="000000" w:themeColor="text1"/>
-          <w:sz w:val="28"/>
-          <w:szCs w:val="28"/>
-          <w:lang w:val="en-US"/>
-        </w:rPr>
-        <w:t>Wi</w:t>
-      </w:r>
-      <w:r>
-        <w:rPr>
-          <w:rFonts w:ascii="Times New Roman" w:hAnsi="Times New Roman" w:cs="Times New Roman"/>
-          <w:color w:val="000000" w:themeColor="text1"/>
-          <w:sz w:val="28"/>
-          <w:szCs w:val="28"/>
-        </w:rPr>
-        <w:t>-</w:t>
-      </w:r>
-      <w:r>
-        <w:rPr>
-          <w:rFonts w:ascii="Times New Roman" w:hAnsi="Times New Roman" w:cs="Times New Roman"/>
-          <w:color w:val="000000" w:themeColor="text1"/>
-          <w:sz w:val="28"/>
-          <w:szCs w:val="28"/>
-          <w:lang w:val="en-US"/>
-        </w:rPr>
-        <w:t>Fi</w:t>
-      </w:r>
-      <w:r>
-        <w:rPr>
-          <w:rFonts w:ascii="Times New Roman" w:hAnsi="Times New Roman" w:cs="Times New Roman"/>
-          <w:color w:val="000000" w:themeColor="text1"/>
-          <w:sz w:val="28"/>
-          <w:szCs w:val="28"/>
-        </w:rPr>
-        <w:t xml:space="preserve"> </w:t>
-      </w:r>
-      <w:r>
-        <w:rPr>
-          <w:rFonts w:ascii="Times New Roman" w:hAnsi="Times New Roman" w:cs="Times New Roman"/>
-          <w:color w:val="000000" w:themeColor="text1"/>
-          <w:sz w:val="28"/>
-          <w:szCs w:val="28"/>
-        </w:rPr>
-        <w:t xml:space="preserve">роутеру были подключены пользовательские станции и настроена аутентификация через сервер </w:t>
-      </w:r>
-      <w:r>
-        <w:rPr>
-          <w:rFonts w:ascii="Times New Roman" w:hAnsi="Times New Roman" w:cs="Times New Roman"/>
-          <w:color w:val="000000" w:themeColor="text1"/>
-          <w:sz w:val="28"/>
-          <w:szCs w:val="28"/>
-          <w:lang w:val="en-US"/>
-        </w:rPr>
-        <w:t>RADIUS</w:t>
-      </w:r>
-      <w:r>
-        <w:rPr>
-          <w:rFonts w:ascii="Times New Roman" w:hAnsi="Times New Roman" w:cs="Times New Roman"/>
-          <w:color w:val="000000" w:themeColor="text1"/>
-          <w:sz w:val="28"/>
-          <w:szCs w:val="28"/>
-        </w:rPr>
-        <w:t xml:space="preserve">. Добавлен новый </w:t>
-      </w:r>
-      <w:proofErr w:type="spellStart"/>
-      <w:r>
-        <w:rPr>
-          <w:rFonts w:ascii="Times New Roman" w:hAnsi="Times New Roman" w:cs="Times New Roman"/>
-          <w:color w:val="000000" w:themeColor="text1"/>
-          <w:sz w:val="28"/>
-          <w:szCs w:val="28"/>
-          <w:lang w:val="en-US"/>
-        </w:rPr>
-        <w:t>vlan</w:t>
-      </w:r>
-      <w:proofErr w:type="spellEnd"/>
-      <w:r>
-        <w:rPr>
-          <w:rFonts w:ascii="Times New Roman" w:hAnsi="Times New Roman" w:cs="Times New Roman"/>
-          <w:color w:val="000000" w:themeColor="text1"/>
-          <w:sz w:val="28"/>
-          <w:szCs w:val="28"/>
-        </w:rPr>
-        <w:t xml:space="preserve"> и прописаны дпоплнительные настройки для сетевого оборудования.</w:t>
+        <w:t>в топологи</w:t>
+      </w:r>
+      <w:r>
+        <w:rPr>
+          <w:rFonts w:ascii="Times New Roman" w:hAnsi="Times New Roman" w:cs="Times New Roman"/>
+          <w:color w:val="000000" w:themeColor="text1"/>
+          <w:sz w:val="28"/>
+          <w:szCs w:val="28"/>
+        </w:rPr>
+        <w:t xml:space="preserve">ю был добавлен маршрутизатор для выхода в интернет. К нему подключено условный интернет. Добавлены оконечные устройства, сконфигурированы интерфейсы, обеспечена достижимость. </w:t>
       </w:r>
     </w:p>
     <w:p>
@@ -1314,8 +1175,6 @@
           <w:szCs w:val="28"/>
         </w:rPr>
       </w:pPr>
-      <w:bookmarkStart w:id="0" w:name="_GoBack"/>
-      <w:bookmarkEnd w:id="0"/>
     </w:p>
     <w:sectPr>
       <w:pgSz w:w="11906" w:h="16838"/>
@@ -1328,7 +1187,7 @@
 </file>
 
 <file path=word/numbering.xml><?xml version="1.0" encoding="utf-8"?>
-<w:numbering xmlns:wpc="http://schemas.microsoft.com/office/word/2010/wordprocessingCanvas" xmlns:cx="http://schemas.microsoft.com/office/drawing/2014/chartex" xmlns:cx1="http://schemas.microsoft.com/office/drawing/2015/9/8/chartex" xmlns:cx2="http://schemas.microsoft.com/office/drawing/2015/10/21/chartex" xmlns:cx3="http://schemas.microsoft.com/office/drawing/2016/5/9/chartex" xmlns:cx4="http://schemas.microsoft.com/office/drawing/2016/5/10/chartex" xmlns:cx5="http://schemas.microsoft.com/office/drawing/2016/5/11/chartex" xmlns:cx6="http://schemas.microsoft.com/office/drawing/2016/5/12/chartex" xmlns:cx7="http://schemas.microsoft.com/office/drawing/2016/5/13/chartex" xmlns:cx8="http://schemas.microsoft.com/office/drawing/2016/5/14/chartex" xmlns:mc="http://schemas.openxmlformats.org/markup-compatibility/2006" xmlns:aink="http://schemas.microsoft.com/office/drawing/2016/ink" xmlns:am3d="http://schemas.microsoft.com/office/drawing/2017/model3d" xmlns:o="urn:schemas-microsoft-com:office:office" xmlns:r="http://schemas.openxmlformats.org/officeDocument/2006/relationships" xmlns:m="http://schemas.openxmlformats.org/officeDocument/2006/math" xmlns:v="urn:schemas-microsoft-com:vml" xmlns:wp14="http://schemas.microsoft.com/office/word/2010/wordprocessingDrawing" xmlns:wp="http://schemas.openxmlformats.org/drawingml/2006/wordprocessingDrawing" xmlns:w10="urn:schemas-microsoft-com:office:word" xmlns:w="http://schemas.openxmlformats.org/wordprocessingml/2006/main" xmlns:w14="http://schemas.microsoft.com/office/word/2010/wordml" xmlns:w15="http://schemas.microsoft.com/office/word/2012/wordml" xmlns:w16cid="http://schemas.microsoft.com/office/word/2016/wordml/cid" xmlns:w16se="http://schemas.microsoft.com/office/word/2015/wordml/symex" xmlns:wpg="http://schemas.microsoft.com/office/word/2010/wordprocessingGroup" xmlns:wpi="http://schemas.microsoft.com/office/word/2010/wordprocessingInk" xmlns:wne="http://schemas.microsoft.com/office/word/2006/wordml" xmlns:wps="http://schemas.microsoft.com/office/word/2010/wordprocessingShape" mc:Ignorable="w14 w15 w16se w16cid wp14">
+<w:numbering xmlns:wpc="http://schemas.microsoft.com/office/word/2010/wordprocessingCanvas" xmlns:cx="http://schemas.microsoft.com/office/drawing/2014/chartex" xmlns:cx1="http://schemas.microsoft.com/office/drawing/2015/9/8/chartex" xmlns:cx2="http://schemas.microsoft.com/office/drawing/2015/10/21/chartex" xmlns:cx3="http://schemas.microsoft.com/office/drawing/2016/5/9/chartex" xmlns:cx4="http://schemas.microsoft.com/office/drawing/2016/5/10/chartex" xmlns:cx5="http://schemas.microsoft.com/office/drawing/2016/5/11/chartex" xmlns:cx6="http://schemas.microsoft.com/office/drawing/2016/5/12/chartex" xmlns:cx7="http://schemas.microsoft.com/office/drawing/2016/5/13/chartex" xmlns:cx8="http://schemas.microsoft.com/office/drawing/2016/5/14/chartex" xmlns:mc="http://schemas.openxmlformats.org/markup-compatibility/2006" xmlns:aink="http://schemas.microsoft.com/office/drawing/2016/ink" xmlns:am3d="http://schemas.microsoft.com/office/drawing/2017/model3d" xmlns:o="urn:schemas-microsoft-com:office:office" xmlns:r="http://schemas.openxmlformats.org/officeDocument/2006/relationships" xmlns:m="http://schemas.openxmlformats.org/officeDocument/2006/math" xmlns:v="urn:schemas-microsoft-com:vml" xmlns:wp14="http://schemas.microsoft.com/office/word/2010/wordprocessingDrawing" xmlns:wp="http://schemas.openxmlformats.org/drawingml/2006/wordprocessingDrawing" xmlns:w10="urn:schemas-microsoft-com:office:word" xmlns:w="http://schemas.openxmlformats.org/wordprocessingml/2006/main" xmlns:w14="http://schemas.microsoft.com/office/word/2010/wordml" xmlns:w15="http://schemas.microsoft.com/office/word/2012/wordml" xmlns:w16cex="http://schemas.microsoft.com/office/word/2018/wordml/cex" xmlns:w16cid="http://schemas.microsoft.com/office/word/2016/wordml/cid" xmlns:w16="http://schemas.microsoft.com/office/word/2018/wordml" xmlns:w16sdtdh="http://schemas.microsoft.com/office/word/2020/wordml/sdtdatahash" xmlns:w16se="http://schemas.microsoft.com/office/word/2015/wordml/symex" xmlns:wpg="http://schemas.microsoft.com/office/word/2010/wordprocessingGroup" xmlns:wpi="http://schemas.microsoft.com/office/word/2010/wordprocessingInk" xmlns:wne="http://schemas.microsoft.com/office/word/2006/wordml" xmlns:wps="http://schemas.microsoft.com/office/word/2010/wordprocessingShape" mc:Ignorable="w14 w15 w16se w16cid w16 w16cex w16sdtdh wp14">
   <w:abstractNum w:abstractNumId="0" w15:restartNumberingAfterBreak="0">
     <w:nsid w:val="0E8E0DB6"/>
     <w:multiLevelType w:val="hybridMultilevel"/>
@@ -1709,7 +1568,7 @@
 </file>
 
 <file path=word/styles.xml><?xml version="1.0" encoding="utf-8"?>
-<w:styles xmlns:mc="http://schemas.openxmlformats.org/markup-compatibility/2006" xmlns:r="http://schemas.openxmlformats.org/officeDocument/2006/relationships" xmlns:w="http://schemas.openxmlformats.org/wordprocessingml/2006/main" xmlns:w14="http://schemas.microsoft.com/office/word/2010/wordml" xmlns:w15="http://schemas.microsoft.com/office/word/2012/wordml" xmlns:w16cid="http://schemas.microsoft.com/office/word/2016/wordml/cid" xmlns:w16se="http://schemas.microsoft.com/office/word/2015/wordml/symex" mc:Ignorable="w14 w15 w16se w16cid">
+<w:styles xmlns:mc="http://schemas.openxmlformats.org/markup-compatibility/2006" xmlns:r="http://schemas.openxmlformats.org/officeDocument/2006/relationships" xmlns:w="http://schemas.openxmlformats.org/wordprocessingml/2006/main" xmlns:w14="http://schemas.microsoft.com/office/word/2010/wordml" xmlns:w15="http://schemas.microsoft.com/office/word/2012/wordml" xmlns:w16cex="http://schemas.microsoft.com/office/word/2018/wordml/cex" xmlns:w16cid="http://schemas.microsoft.com/office/word/2016/wordml/cid" xmlns:w16="http://schemas.microsoft.com/office/word/2018/wordml" xmlns:w16sdtdh="http://schemas.microsoft.com/office/word/2020/wordml/sdtdatahash" xmlns:w16se="http://schemas.microsoft.com/office/word/2015/wordml/symex" mc:Ignorable="w14 w15 w16se w16cid w16 w16cex w16sdtdh">
   <w:docDefaults>
     <w:rPrDefault>
       <w:rPr>
@@ -1723,7 +1582,7 @@
     </w:rPrDefault>
     <w:pPrDefault/>
   </w:docDefaults>
-  <w:latentStyles w:defLockedState="0" w:defUIPriority="99" w:defSemiHidden="0" w:defUnhideWhenUsed="0" w:defQFormat="0" w:count="375">
+  <w:latentStyles w:defLockedState="0" w:defUIPriority="99" w:defSemiHidden="0" w:defUnhideWhenUsed="0" w:defQFormat="0" w:count="376">
     <w:lsdException w:name="Normal" w:uiPriority="0" w:qFormat="1"/>
     <w:lsdException w:name="heading 1" w:uiPriority="9" w:qFormat="1"/>
     <w:lsdException w:name="heading 2" w:semiHidden="1" w:uiPriority="9" w:unhideWhenUsed="1" w:qFormat="1"/>
@@ -1829,7 +1688,6 @@
     <w:lsdException w:name="HTML Sample" w:semiHidden="1" w:unhideWhenUsed="1"/>
     <w:lsdException w:name="HTML Typewriter" w:semiHidden="1" w:unhideWhenUsed="1"/>
     <w:lsdException w:name="HTML Variable" w:semiHidden="1" w:unhideWhenUsed="1"/>
-    <w:lsdException w:name="Normal Table" w:semiHidden="1" w:unhideWhenUsed="1"/>
     <w:lsdException w:name="annotation subject" w:semiHidden="1" w:unhideWhenUsed="1"/>
     <w:lsdException w:name="No List" w:semiHidden="1" w:unhideWhenUsed="1"/>
     <w:lsdException w:name="Outline List 1" w:semiHidden="1" w:unhideWhenUsed="1"/>
@@ -1876,10 +1734,8 @@
     <w:lsdException w:name="Table Subtle 2" w:semiHidden="1" w:unhideWhenUsed="1"/>
     <w:lsdException w:name="Table Web 1" w:semiHidden="1" w:unhideWhenUsed="1"/>
     <w:lsdException w:name="Table Web 2" w:semiHidden="1" w:unhideWhenUsed="1"/>
-    <w:lsdException w:name="Table Web 3" w:semiHidden="1" w:unhideWhenUsed="1"/>
     <w:lsdException w:name="Balloon Text" w:semiHidden="1" w:unhideWhenUsed="1"/>
     <w:lsdException w:name="Table Grid" w:uiPriority="39"/>
-    <w:lsdException w:name="Table Theme" w:semiHidden="1" w:unhideWhenUsed="1"/>
     <w:lsdException w:name="Placeholder Text" w:semiHidden="1"/>
     <w:lsdException w:name="No Spacing" w:uiPriority="1" w:qFormat="1"/>
     <w:lsdException w:name="Light Shading" w:uiPriority="60"/>
@@ -2099,8 +1955,9 @@
     <w:lsdException w:name="Smart Hyperlink" w:semiHidden="1" w:unhideWhenUsed="1"/>
     <w:lsdException w:name="Hashtag" w:semiHidden="1" w:unhideWhenUsed="1"/>
     <w:lsdException w:name="Unresolved Mention" w:semiHidden="1" w:unhideWhenUsed="1"/>
+    <w:lsdException w:name="Smart Link" w:semiHidden="1" w:unhideWhenUsed="1"/>
   </w:latentStyles>
-  <w:style w:type="paragraph" w:default="1" w:styleId="Normal">
+  <w:style w:type="paragraph" w:default="1" w:styleId="a">
     <w:name w:val="Normal"/>
     <w:qFormat/>
     <w:rsid w:val="003D3C36"/>
@@ -2117,13 +1974,13 @@
       <w14:ligatures w14:val="none"/>
     </w:rPr>
   </w:style>
-  <w:style w:type="character" w:default="1" w:styleId="DefaultParagraphFont">
+  <w:style w:type="character" w:default="1" w:styleId="a0">
     <w:name w:val="Default Paragraph Font"/>
     <w:uiPriority w:val="1"/>
     <w:semiHidden/>
     <w:unhideWhenUsed/>
   </w:style>
-  <w:style w:type="table" w:default="1" w:styleId="TableNormal">
+  <w:style w:type="table" w:default="1" w:styleId="a1">
     <w:name w:val="Normal Table"/>
     <w:uiPriority w:val="99"/>
     <w:semiHidden/>
@@ -2138,15 +1995,15 @@
       </w:tblCellMar>
     </w:tblPr>
   </w:style>
-  <w:style w:type="numbering" w:default="1" w:styleId="NoList">
+  <w:style w:type="numbering" w:default="1" w:styleId="a2">
     <w:name w:val="No List"/>
     <w:uiPriority w:val="99"/>
     <w:semiHidden/>
     <w:unhideWhenUsed/>
   </w:style>
-  <w:style w:type="paragraph" w:styleId="NormalWeb">
+  <w:style w:type="paragraph" w:styleId="a3">
     <w:name w:val="Normal (Web)"/>
-    <w:basedOn w:val="Normal"/>
+    <w:basedOn w:val="a"/>
     <w:uiPriority w:val="99"/>
     <w:unhideWhenUsed/>
     <w:rsid w:val="003D3C36"/>
@@ -2160,9 +2017,9 @@
       <w:szCs w:val="24"/>
     </w:rPr>
   </w:style>
-  <w:style w:type="paragraph" w:styleId="ListParagraph">
+  <w:style w:type="paragraph" w:styleId="a4">
     <w:name w:val="List Paragraph"/>
-    <w:basedOn w:val="Normal"/>
+    <w:basedOn w:val="a"/>
     <w:uiPriority w:val="34"/>
     <w:qFormat/>
     <w:rsid w:val="003D3C36"/>

</xml_diff>